<commit_message>
add example in page 4
</commit_message>
<xml_diff>
--- a/project_data.docx
+++ b/project_data.docx
@@ -194,49 +194,33 @@
           <w:sz w:val="24"/>
           <w:szCs w:val="24"/>
         </w:rPr>
-        <w:t>figure(1.</w:t>
-      </w:r>
-      <w:r>
-        <w:rPr>
-          <w:rFonts w:asciiTheme="majorBidi" w:hAnsiTheme="majorBidi" w:cstheme="majorBidi"/>
-          <w:sz w:val="24"/>
-          <w:szCs w:val="24"/>
-        </w:rPr>
-        <w:t>2</w:t>
-      </w:r>
-      <w:r>
-        <w:rPr>
-          <w:rFonts w:asciiTheme="majorBidi" w:hAnsiTheme="majorBidi" w:cstheme="majorBidi"/>
-          <w:sz w:val="24"/>
-          <w:szCs w:val="24"/>
+        <w:t>figure(1.2)</w:t>
+      </w:r>
+    </w:p>
+    <w:p>
+      <w:pPr>
+        <w:rPr>
+          <w:rFonts w:ascii="Angsana New" w:hAnsi="Angsana New" w:cs="Angsana New"/>
+          <w:noProof/>
+          <w:sz w:val="28"/>
+        </w:rPr>
+      </w:pPr>
+      <w:r>
+        <w:rPr>
+          <w:rFonts w:ascii="Angsana New" w:hAnsi="Angsana New" w:cs="Angsana New"/>
+          <w:noProof/>
+          <w:sz w:val="28"/>
+        </w:rPr>
+        <w:t>1</w:t>
+      </w:r>
+      <w:r>
+        <w:rPr>
+          <w:rFonts w:ascii="Angsana New" w:hAnsi="Angsana New" w:cs="Angsana New"/>
+          <w:noProof/>
+          <w:sz w:val="28"/>
         </w:rPr>
         <w:t>)</w:t>
       </w:r>
-    </w:p>
-    <w:p>
-      <w:pPr>
-        <w:rPr>
-          <w:rFonts w:ascii="Angsana New" w:hAnsi="Angsana New" w:cs="Angsana New"/>
-          <w:noProof/>
-          <w:sz w:val="28"/>
-        </w:rPr>
-      </w:pPr>
-      <w:r>
-        <w:rPr>
-          <w:rFonts w:ascii="Angsana New" w:hAnsi="Angsana New" w:cs="Angsana New"/>
-          <w:noProof/>
-          <w:sz w:val="28"/>
-        </w:rPr>
-        <w:t>1</w:t>
-      </w:r>
-      <w:r>
-        <w:rPr>
-          <w:rFonts w:ascii="Angsana New" w:hAnsi="Angsana New" w:cs="Angsana New"/>
-          <w:noProof/>
-          <w:sz w:val="28"/>
-        </w:rPr>
-        <w:t>)</w:t>
-      </w:r>
       <w:r>
         <w:rPr>
           <w:rFonts w:ascii="Angsana New" w:hAnsi="Angsana New" w:cs="Angsana New"/>
@@ -269,16 +253,7 @@
           <w:sz w:val="28"/>
           <w:cs/>
         </w:rPr>
-        <w:t>แสดงให้เห็นว่า</w:t>
-      </w:r>
-      <w:r>
-        <w:rPr>
-          <w:rFonts w:ascii="Angsana New" w:hAnsi="Angsana New" w:cs="Angsana New"/>
-          <w:noProof/>
-          <w:sz w:val="28"/>
-          <w:cs/>
-        </w:rPr>
-        <w:t xml:space="preserve">ใช้ </w:t>
+        <w:t xml:space="preserve">แสดงให้เห็นว่าใช้ </w:t>
       </w:r>
       <w:r>
         <w:rPr>
@@ -1362,17 +1337,7 @@
           <w:szCs w:val="24"/>
           <w:cs/>
         </w:rPr>
-        <w:t>แสดงเป็นกราฟความถี่</w:t>
-      </w:r>
-      <w:r>
-        <w:rPr>
-          <w:rFonts w:ascii="Angsana New" w:hAnsi="Angsana New" w:cs="Angsana New" w:hint="cs"/>
-          <w:noProof/>
-          <w:sz w:val="24"/>
-          <w:szCs w:val="24"/>
-          <w:cs/>
-        </w:rPr>
-        <w:t xml:space="preserve">ใน </w:t>
+        <w:t xml:space="preserve">แสดงเป็นกราฟความถี่ใน </w:t>
       </w:r>
       <w:r>
         <w:rPr>
@@ -1777,7 +1742,7 @@
     <w:p>
       <w:pPr>
         <w:rPr>
-          <w:rFonts w:ascii="Angsana New" w:hAnsi="Angsana New" w:cs="Angsana New" w:hint="cs"/>
+          <w:rFonts w:ascii="Angsana New" w:hAnsi="Angsana New" w:cs="Angsana New"/>
           <w:noProof/>
           <w:sz w:val="24"/>
           <w:szCs w:val="24"/>
@@ -1866,18 +1831,7 @@
           <w:sz w:val="24"/>
           <w:szCs w:val="24"/>
         </w:rPr>
-        <w:t>(figure 5.2</w:t>
-      </w:r>
-      <w:bookmarkStart w:id="0" w:name="_GoBack"/>
-      <w:bookmarkEnd w:id="0"/>
-      <w:r>
-        <w:rPr>
-          <w:rFonts w:ascii="Angsana New" w:hAnsi="Angsana New" w:cs="Angsana New"/>
-          <w:noProof/>
-          <w:sz w:val="24"/>
-          <w:szCs w:val="24"/>
-        </w:rPr>
-        <w:t>)</w:t>
+        <w:t>(figure 5.2)</w:t>
       </w:r>
     </w:p>
     <w:p>
@@ -2001,7 +1955,7 @@
     <w:p>
       <w:pPr>
         <w:rPr>
-          <w:rFonts w:ascii="Angsana New" w:hAnsi="Angsana New" w:cs="Angsana New" w:hint="cs"/>
+          <w:rFonts w:ascii="Angsana New" w:hAnsi="Angsana New" w:cs="Angsana New"/>
           <w:noProof/>
           <w:sz w:val="24"/>
           <w:szCs w:val="24"/>
@@ -2202,7 +2156,7 @@
     <w:p>
       <w:pPr>
         <w:rPr>
-          <w:rFonts w:ascii="Angsana New" w:hAnsi="Angsana New" w:cs="Angsana New" w:hint="cs"/>
+          <w:rFonts w:ascii="Angsana New" w:hAnsi="Angsana New" w:cs="Angsana New"/>
           <w:noProof/>
           <w:sz w:val="24"/>
           <w:szCs w:val="24"/>
@@ -2354,6 +2308,574 @@
         </w:rPr>
         <w:t>(figure 1.2)</w:t>
       </w:r>
+    </w:p>
+    <w:p>
+      <w:pPr>
+        <w:rPr>
+          <w:rFonts w:ascii="Angsana New" w:hAnsi="Angsana New" w:cs="Angsana New"/>
+          <w:noProof/>
+          <w:sz w:val="24"/>
+          <w:szCs w:val="24"/>
+        </w:rPr>
+      </w:pPr>
+    </w:p>
+    <w:p>
+      <w:pPr>
+        <w:rPr>
+          <w:rFonts w:ascii="Angsana New" w:hAnsi="Angsana New" w:cs="Angsana New"/>
+          <w:noProof/>
+          <w:sz w:val="24"/>
+          <w:szCs w:val="24"/>
+        </w:rPr>
+      </w:pPr>
+    </w:p>
+    <w:p>
+      <w:pPr>
+        <w:rPr>
+          <w:rFonts w:ascii="Angsana New" w:hAnsi="Angsana New" w:cs="Angsana New"/>
+          <w:noProof/>
+          <w:sz w:val="24"/>
+          <w:szCs w:val="24"/>
+        </w:rPr>
+      </w:pPr>
+    </w:p>
+    <w:p>
+      <w:pPr>
+        <w:rPr>
+          <w:rFonts w:ascii="Angsana New" w:hAnsi="Angsana New" w:cs="Angsana New"/>
+          <w:noProof/>
+          <w:sz w:val="24"/>
+          <w:szCs w:val="24"/>
+        </w:rPr>
+      </w:pPr>
+    </w:p>
+    <w:p>
+      <w:pPr>
+        <w:rPr>
+          <w:rFonts w:ascii="Angsana New" w:hAnsi="Angsana New" w:cs="Angsana New"/>
+          <w:noProof/>
+          <w:sz w:val="24"/>
+          <w:szCs w:val="24"/>
+        </w:rPr>
+      </w:pPr>
+    </w:p>
+    <w:p>
+      <w:pPr>
+        <w:rPr>
+          <w:rFonts w:ascii="Angsana New" w:hAnsi="Angsana New" w:cs="Angsana New"/>
+          <w:noProof/>
+          <w:sz w:val="24"/>
+          <w:szCs w:val="24"/>
+        </w:rPr>
+      </w:pPr>
+    </w:p>
+    <w:p>
+      <w:pPr>
+        <w:rPr>
+          <w:rFonts w:ascii="Angsana New" w:hAnsi="Angsana New" w:cs="Angsana New"/>
+          <w:noProof/>
+          <w:sz w:val="24"/>
+          <w:szCs w:val="24"/>
+        </w:rPr>
+      </w:pPr>
+    </w:p>
+    <w:p>
+      <w:pPr>
+        <w:rPr>
+          <w:rFonts w:ascii="Angsana New" w:hAnsi="Angsana New" w:cs="Angsana New"/>
+          <w:noProof/>
+          <w:sz w:val="24"/>
+          <w:szCs w:val="24"/>
+        </w:rPr>
+      </w:pPr>
+    </w:p>
+    <w:p>
+      <w:pPr>
+        <w:rPr>
+          <w:rFonts w:ascii="Angsana New" w:hAnsi="Angsana New" w:cs="Angsana New"/>
+          <w:noProof/>
+          <w:sz w:val="24"/>
+          <w:szCs w:val="24"/>
+        </w:rPr>
+      </w:pPr>
+    </w:p>
+    <w:p>
+      <w:pPr>
+        <w:rPr>
+          <w:rFonts w:ascii="Angsana New" w:hAnsi="Angsana New" w:cs="Angsana New"/>
+          <w:noProof/>
+          <w:sz w:val="24"/>
+          <w:szCs w:val="24"/>
+        </w:rPr>
+      </w:pPr>
+    </w:p>
+    <w:p>
+      <w:pPr>
+        <w:rPr>
+          <w:rFonts w:ascii="Angsana New" w:hAnsi="Angsana New" w:cs="Angsana New"/>
+          <w:noProof/>
+          <w:sz w:val="24"/>
+          <w:szCs w:val="24"/>
+        </w:rPr>
+      </w:pPr>
+    </w:p>
+    <w:p>
+      <w:pPr>
+        <w:rPr>
+          <w:rFonts w:ascii="Angsana New" w:hAnsi="Angsana New" w:cs="Angsana New"/>
+          <w:noProof/>
+          <w:sz w:val="24"/>
+          <w:szCs w:val="24"/>
+        </w:rPr>
+      </w:pPr>
+    </w:p>
+    <w:p>
+      <w:pPr>
+        <w:rPr>
+          <w:rFonts w:ascii="Angsana New" w:hAnsi="Angsana New" w:cs="Angsana New"/>
+          <w:noProof/>
+          <w:sz w:val="24"/>
+          <w:szCs w:val="24"/>
+        </w:rPr>
+      </w:pPr>
+    </w:p>
+    <w:p>
+      <w:pPr>
+        <w:rPr>
+          <w:rFonts w:ascii="Angsana New" w:hAnsi="Angsana New" w:cs="Angsana New"/>
+          <w:noProof/>
+          <w:sz w:val="24"/>
+          <w:szCs w:val="24"/>
+        </w:rPr>
+      </w:pPr>
+    </w:p>
+    <w:p>
+      <w:pPr>
+        <w:rPr>
+          <w:rFonts w:ascii="Angsana New" w:hAnsi="Angsana New" w:cs="Angsana New"/>
+          <w:noProof/>
+          <w:sz w:val="24"/>
+          <w:szCs w:val="24"/>
+        </w:rPr>
+      </w:pPr>
+    </w:p>
+    <w:p>
+      <w:pPr>
+        <w:rPr>
+          <w:rFonts w:ascii="Angsana New" w:hAnsi="Angsana New" w:cs="Angsana New"/>
+          <w:noProof/>
+          <w:sz w:val="24"/>
+          <w:szCs w:val="24"/>
+        </w:rPr>
+      </w:pPr>
+    </w:p>
+    <w:p>
+      <w:pPr>
+        <w:rPr>
+          <w:rFonts w:ascii="Angsana New" w:hAnsi="Angsana New" w:cs="Angsana New"/>
+          <w:noProof/>
+          <w:sz w:val="24"/>
+          <w:szCs w:val="24"/>
+        </w:rPr>
+      </w:pPr>
+    </w:p>
+    <w:p>
+      <w:pPr>
+        <w:rPr>
+          <w:rFonts w:ascii="Angsana New" w:hAnsi="Angsana New" w:cs="Angsana New"/>
+          <w:noProof/>
+          <w:sz w:val="24"/>
+          <w:szCs w:val="24"/>
+        </w:rPr>
+      </w:pPr>
+    </w:p>
+    <w:p>
+      <w:pPr>
+        <w:rPr>
+          <w:rFonts w:ascii="Angsana New" w:hAnsi="Angsana New" w:cs="Angsana New"/>
+          <w:noProof/>
+          <w:sz w:val="24"/>
+          <w:szCs w:val="24"/>
+        </w:rPr>
+      </w:pPr>
+    </w:p>
+    <w:p>
+      <w:pPr>
+        <w:rPr>
+          <w:rFonts w:ascii="Angsana New" w:hAnsi="Angsana New" w:cs="Angsana New"/>
+          <w:noProof/>
+          <w:sz w:val="24"/>
+          <w:szCs w:val="24"/>
+        </w:rPr>
+      </w:pPr>
+    </w:p>
+    <w:p>
+      <w:pPr>
+        <w:rPr>
+          <w:rFonts w:ascii="Angsana New" w:hAnsi="Angsana New" w:cs="Angsana New"/>
+          <w:noProof/>
+          <w:sz w:val="24"/>
+          <w:szCs w:val="24"/>
+        </w:rPr>
+      </w:pPr>
+    </w:p>
+    <w:p>
+      <w:pPr>
+        <w:rPr>
+          <w:noProof/>
+        </w:rPr>
+      </w:pPr>
+    </w:p>
+    <w:p>
+      <w:pPr>
+        <w:rPr>
+          <w:noProof/>
+        </w:rPr>
+      </w:pPr>
+    </w:p>
+    <w:p>
+      <w:pPr>
+        <w:rPr>
+          <w:rFonts w:ascii="Angsana New" w:hAnsi="Angsana New" w:cs="Angsana New"/>
+          <w:noProof/>
+          <w:sz w:val="24"/>
+          <w:szCs w:val="24"/>
+        </w:rPr>
+      </w:pPr>
+      <w:r>
+        <w:rPr>
+          <w:noProof/>
+        </w:rPr>
+        <w:drawing>
+          <wp:inline distT="0" distB="0" distL="0" distR="0" wp14:anchorId="5E9FA28A" wp14:editId="0722B7D2">
+            <wp:extent cx="5441144" cy="4038600"/>
+            <wp:effectExtent l="0" t="0" r="7620" b="0"/>
+            <wp:docPr id="3" name="Picture 3"/>
+            <wp:cNvGraphicFramePr>
+              <a:graphicFrameLocks xmlns:a="http://schemas.openxmlformats.org/drawingml/2006/main" noChangeAspect="1"/>
+            </wp:cNvGraphicFramePr>
+            <a:graphic xmlns:a="http://schemas.openxmlformats.org/drawingml/2006/main">
+              <a:graphicData uri="http://schemas.openxmlformats.org/drawingml/2006/picture">
+                <pic:pic xmlns:pic="http://schemas.openxmlformats.org/drawingml/2006/picture">
+                  <pic:nvPicPr>
+                    <pic:cNvPr id="1" name=""/>
+                    <pic:cNvPicPr/>
+                  </pic:nvPicPr>
+                  <pic:blipFill rotWithShape="1">
+                    <a:blip r:embed="rId13"/>
+                    <a:srcRect l="5762" t="12804" r="33338" b="6834"/>
+                    <a:stretch/>
+                  </pic:blipFill>
+                  <pic:spPr bwMode="auto">
+                    <a:xfrm>
+                      <a:off x="0" y="0"/>
+                      <a:ext cx="5461408" cy="4053640"/>
+                    </a:xfrm>
+                    <a:prstGeom prst="rect">
+                      <a:avLst/>
+                    </a:prstGeom>
+                    <a:ln>
+                      <a:noFill/>
+                    </a:ln>
+                    <a:extLst>
+                      <a:ext uri="{53640926-AAD7-44D8-BBD7-CCE9431645EC}">
+                        <a14:shadowObscured xmlns:a14="http://schemas.microsoft.com/office/drawing/2010/main"/>
+                      </a:ext>
+                    </a:extLst>
+                  </pic:spPr>
+                </pic:pic>
+              </a:graphicData>
+            </a:graphic>
+          </wp:inline>
+        </w:drawing>
+      </w:r>
+    </w:p>
+    <w:p>
+      <w:pPr>
+        <w:rPr>
+          <w:rFonts w:ascii="Angsana New" w:hAnsi="Angsana New" w:cs="Angsana New"/>
+          <w:noProof/>
+          <w:sz w:val="24"/>
+          <w:szCs w:val="24"/>
+        </w:rPr>
+      </w:pPr>
+      <w:r>
+        <w:rPr>
+          <w:rFonts w:ascii="Angsana New" w:hAnsi="Angsana New" w:cs="Angsana New" w:hint="cs"/>
+          <w:noProof/>
+          <w:sz w:val="24"/>
+          <w:szCs w:val="24"/>
+          <w:cs/>
+        </w:rPr>
+        <w:t xml:space="preserve">เป็นการเลือก </w:t>
+      </w:r>
+      <w:r>
+        <w:rPr>
+          <w:rFonts w:ascii="Angsana New" w:hAnsi="Angsana New" w:cs="Angsana New"/>
+          <w:noProof/>
+          <w:sz w:val="24"/>
+          <w:szCs w:val="24"/>
+        </w:rPr>
+        <w:t xml:space="preserve">option2 (plot histogram) </w:t>
+      </w:r>
+      <w:r>
+        <w:rPr>
+          <w:rFonts w:ascii="Angsana New" w:hAnsi="Angsana New" w:cs="Angsana New" w:hint="cs"/>
+          <w:noProof/>
+          <w:sz w:val="24"/>
+          <w:szCs w:val="24"/>
+          <w:cs/>
+        </w:rPr>
+        <w:t>แล้วเลือก</w:t>
+      </w:r>
+      <w:r>
+        <w:rPr>
+          <w:rFonts w:ascii="Angsana New" w:hAnsi="Angsana New" w:cs="Angsana New"/>
+          <w:noProof/>
+          <w:sz w:val="24"/>
+          <w:szCs w:val="24"/>
+        </w:rPr>
+        <w:t xml:space="preserve"> column Genre </w:t>
+      </w:r>
+      <w:r>
+        <w:rPr>
+          <w:rFonts w:ascii="Angsana New" w:hAnsi="Angsana New" w:cs="Angsana New" w:hint="cs"/>
+          <w:noProof/>
+          <w:sz w:val="24"/>
+          <w:szCs w:val="24"/>
+          <w:cs/>
+        </w:rPr>
+        <w:t xml:space="preserve">โดยใช้ </w:t>
+      </w:r>
+      <w:r>
+        <w:rPr>
+          <w:rFonts w:ascii="Angsana New" w:hAnsi="Angsana New" w:cs="Angsana New"/>
+          <w:noProof/>
+          <w:sz w:val="24"/>
+          <w:szCs w:val="24"/>
+        </w:rPr>
+        <w:t xml:space="preserve">2 </w:t>
+      </w:r>
+      <w:r>
+        <w:rPr>
+          <w:rFonts w:ascii="Angsana New" w:hAnsi="Angsana New" w:cs="Angsana New" w:hint="cs"/>
+          <w:noProof/>
+          <w:sz w:val="24"/>
+          <w:szCs w:val="24"/>
+          <w:cs/>
+        </w:rPr>
+        <w:t xml:space="preserve">เป็นตัวอ้างถึงแล้วระบบจะทำการ </w:t>
+      </w:r>
+      <w:r>
+        <w:rPr>
+          <w:rFonts w:ascii="Angsana New" w:hAnsi="Angsana New" w:cs="Angsana New"/>
+          <w:noProof/>
+          <w:sz w:val="24"/>
+          <w:szCs w:val="24"/>
+        </w:rPr>
+        <w:t xml:space="preserve">plot histogram </w:t>
+      </w:r>
+      <w:r>
+        <w:rPr>
+          <w:rFonts w:ascii="Angsana New" w:hAnsi="Angsana New" w:cs="Angsana New" w:hint="cs"/>
+          <w:noProof/>
+          <w:sz w:val="24"/>
+          <w:szCs w:val="24"/>
+          <w:cs/>
+        </w:rPr>
+        <w:t xml:space="preserve">ค่าความถี่ของประเภทเกมแต่ละประเภทมาให้แล้วจะสามารถดูค่าแบบละเอียดได้ในด้านล่างของ </w:t>
+      </w:r>
+      <w:r>
+        <w:rPr>
+          <w:rFonts w:ascii="Angsana New" w:hAnsi="Angsana New" w:cs="Angsana New"/>
+          <w:noProof/>
+          <w:sz w:val="24"/>
+          <w:szCs w:val="24"/>
+        </w:rPr>
+        <w:t>histogram</w:t>
+      </w:r>
+    </w:p>
+    <w:p>
+      <w:pPr>
+        <w:rPr>
+          <w:noProof/>
+        </w:rPr>
+      </w:pPr>
+    </w:p>
+    <w:p>
+      <w:pPr>
+        <w:rPr>
+          <w:rFonts w:ascii="Angsana New" w:hAnsi="Angsana New" w:cs="Angsana New"/>
+          <w:noProof/>
+          <w:sz w:val="24"/>
+          <w:szCs w:val="24"/>
+        </w:rPr>
+      </w:pPr>
+      <w:r>
+        <w:rPr>
+          <w:noProof/>
+        </w:rPr>
+        <w:lastRenderedPageBreak/>
+        <w:drawing>
+          <wp:inline distT="0" distB="0" distL="0" distR="0" wp14:anchorId="1E640E9D" wp14:editId="4EAFE6FC">
+            <wp:extent cx="4318000" cy="4187456"/>
+            <wp:effectExtent l="0" t="0" r="6350" b="3810"/>
+            <wp:docPr id="6" name="Picture 6"/>
+            <wp:cNvGraphicFramePr>
+              <a:graphicFrameLocks xmlns:a="http://schemas.openxmlformats.org/drawingml/2006/main" noChangeAspect="1"/>
+            </wp:cNvGraphicFramePr>
+            <a:graphic xmlns:a="http://schemas.openxmlformats.org/drawingml/2006/main">
+              <a:graphicData uri="http://schemas.openxmlformats.org/drawingml/2006/picture">
+                <pic:pic xmlns:pic="http://schemas.openxmlformats.org/drawingml/2006/picture">
+                  <pic:nvPicPr>
+                    <pic:cNvPr id="1" name=""/>
+                    <pic:cNvPicPr/>
+                  </pic:nvPicPr>
+                  <pic:blipFill rotWithShape="1">
+                    <a:blip r:embed="rId14"/>
+                    <a:srcRect l="5983" t="11818" r="46377" b="6047"/>
+                    <a:stretch/>
+                  </pic:blipFill>
+                  <pic:spPr bwMode="auto">
+                    <a:xfrm>
+                      <a:off x="0" y="0"/>
+                      <a:ext cx="4318000" cy="4187456"/>
+                    </a:xfrm>
+                    <a:prstGeom prst="rect">
+                      <a:avLst/>
+                    </a:prstGeom>
+                    <a:ln>
+                      <a:noFill/>
+                    </a:ln>
+                    <a:extLst>
+                      <a:ext uri="{53640926-AAD7-44D8-BBD7-CCE9431645EC}">
+                        <a14:shadowObscured xmlns:a14="http://schemas.microsoft.com/office/drawing/2010/main"/>
+                      </a:ext>
+                    </a:extLst>
+                  </pic:spPr>
+                </pic:pic>
+              </a:graphicData>
+            </a:graphic>
+          </wp:inline>
+        </w:drawing>
+      </w:r>
+    </w:p>
+    <w:p>
+      <w:pPr>
+        <w:rPr>
+          <w:rFonts w:ascii="Angsana New" w:hAnsi="Angsana New" w:cs="Angsana New" w:hint="cs"/>
+          <w:noProof/>
+          <w:sz w:val="24"/>
+          <w:szCs w:val="24"/>
+        </w:rPr>
+      </w:pPr>
+      <w:r>
+        <w:rPr>
+          <w:rFonts w:ascii="Angsana New" w:hAnsi="Angsana New" w:cs="Angsana New" w:hint="cs"/>
+          <w:noProof/>
+          <w:sz w:val="24"/>
+          <w:szCs w:val="24"/>
+          <w:cs/>
+        </w:rPr>
+        <w:t xml:space="preserve">เลือก </w:t>
+      </w:r>
+      <w:r>
+        <w:rPr>
+          <w:rFonts w:ascii="Angsana New" w:hAnsi="Angsana New" w:cs="Angsana New"/>
+          <w:noProof/>
+          <w:sz w:val="24"/>
+          <w:szCs w:val="24"/>
+        </w:rPr>
+        <w:t xml:space="preserve">option 5 </w:t>
+      </w:r>
+      <w:r>
+        <w:rPr>
+          <w:rFonts w:ascii="Angsana New" w:hAnsi="Angsana New" w:cs="Angsana New" w:hint="cs"/>
+          <w:noProof/>
+          <w:sz w:val="24"/>
+          <w:szCs w:val="24"/>
+          <w:cs/>
+        </w:rPr>
+        <w:t xml:space="preserve">เพื่อที่จะ </w:t>
+      </w:r>
+      <w:r>
+        <w:rPr>
+          <w:rFonts w:ascii="Angsana New" w:hAnsi="Angsana New" w:cs="Angsana New"/>
+          <w:noProof/>
+          <w:sz w:val="24"/>
+          <w:szCs w:val="24"/>
+        </w:rPr>
+        <w:t xml:space="preserve">save data </w:t>
+      </w:r>
+      <w:r>
+        <w:rPr>
+          <w:rFonts w:ascii="Angsana New" w:hAnsi="Angsana New" w:cs="Angsana New" w:hint="cs"/>
+          <w:noProof/>
+          <w:sz w:val="24"/>
+          <w:szCs w:val="24"/>
+          <w:cs/>
+        </w:rPr>
+        <w:t xml:space="preserve">เก็บไว้โดยที่ไม่ได้ </w:t>
+      </w:r>
+      <w:r>
+        <w:rPr>
+          <w:rFonts w:ascii="Angsana New" w:hAnsi="Angsana New" w:cs="Angsana New"/>
+          <w:noProof/>
+          <w:sz w:val="24"/>
+          <w:szCs w:val="24"/>
+        </w:rPr>
+        <w:t xml:space="preserve">save </w:t>
+      </w:r>
+      <w:r>
+        <w:rPr>
+          <w:rFonts w:ascii="Angsana New" w:hAnsi="Angsana New" w:cs="Angsana New" w:hint="cs"/>
+          <w:noProof/>
+          <w:sz w:val="24"/>
+          <w:szCs w:val="24"/>
+          <w:cs/>
+        </w:rPr>
+        <w:t>ไว้ใน</w:t>
+      </w:r>
+      <w:r>
+        <w:rPr>
+          <w:rFonts w:ascii="Angsana New" w:hAnsi="Angsana New" w:cs="Angsana New"/>
+          <w:noProof/>
+          <w:sz w:val="24"/>
+          <w:szCs w:val="24"/>
+        </w:rPr>
+        <w:t xml:space="preserve"> file </w:t>
+      </w:r>
+      <w:r>
+        <w:rPr>
+          <w:rFonts w:ascii="Angsana New" w:hAnsi="Angsana New" w:cs="Angsana New" w:hint="cs"/>
+          <w:noProof/>
+          <w:sz w:val="24"/>
+          <w:szCs w:val="24"/>
+          <w:cs/>
+        </w:rPr>
+        <w:t>เดิม</w:t>
+      </w:r>
+      <w:r>
+        <w:rPr>
+          <w:rFonts w:ascii="Angsana New" w:hAnsi="Angsana New" w:cs="Angsana New" w:hint="cs"/>
+          <w:noProof/>
+          <w:sz w:val="24"/>
+          <w:szCs w:val="24"/>
+          <w:cs/>
+        </w:rPr>
+        <w:t xml:space="preserve">แต่เป็นไฟล์ใหม่ที่ชื่อ </w:t>
+      </w:r>
+      <w:r>
+        <w:rPr>
+          <w:rFonts w:ascii="Angsana New" w:hAnsi="Angsana New" w:cs="Angsana New"/>
+          <w:noProof/>
+          <w:sz w:val="24"/>
+          <w:szCs w:val="24"/>
+        </w:rPr>
+        <w:t>newFile.csv</w:t>
+      </w:r>
+      <w:bookmarkStart w:id="0" w:name="_GoBack"/>
+      <w:bookmarkEnd w:id="0"/>
     </w:p>
     <w:sectPr>
       <w:pgSz w:w="11906" w:h="16838"/>
@@ -2585,6 +3107,7 @@
     <w:lsdException w:name="HTML Sample" w:semiHidden="1" w:unhideWhenUsed="1"/>
     <w:lsdException w:name="HTML Typewriter" w:semiHidden="1" w:unhideWhenUsed="1"/>
     <w:lsdException w:name="HTML Variable" w:semiHidden="1" w:unhideWhenUsed="1"/>
+    <w:lsdException w:name="Normal Table" w:semiHidden="1" w:unhideWhenUsed="1"/>
     <w:lsdException w:name="annotation subject" w:semiHidden="1" w:unhideWhenUsed="1"/>
     <w:lsdException w:name="No List" w:semiHidden="1" w:unhideWhenUsed="1"/>
     <w:lsdException w:name="Outline List 1" w:semiHidden="1" w:unhideWhenUsed="1"/>
@@ -2631,8 +3154,10 @@
     <w:lsdException w:name="Table Subtle 2" w:semiHidden="1" w:unhideWhenUsed="1"/>
     <w:lsdException w:name="Table Web 1" w:semiHidden="1" w:unhideWhenUsed="1"/>
     <w:lsdException w:name="Table Web 2" w:semiHidden="1" w:unhideWhenUsed="1"/>
+    <w:lsdException w:name="Table Web 3" w:semiHidden="1" w:unhideWhenUsed="1"/>
     <w:lsdException w:name="Balloon Text" w:semiHidden="1" w:unhideWhenUsed="1"/>
     <w:lsdException w:name="Table Grid" w:uiPriority="39"/>
+    <w:lsdException w:name="Table Theme" w:semiHidden="1" w:unhideWhenUsed="1"/>
     <w:lsdException w:name="Placeholder Text" w:semiHidden="1"/>
     <w:lsdException w:name="No Spacing" w:uiPriority="1" w:qFormat="1"/>
     <w:lsdException w:name="Light Shading" w:uiPriority="60"/>

</xml_diff>